<commit_message>
First dialogue script and addition of assets
 - Dialogue that begins on game start up, types out one character at a time and can be clicked to skip through typing, then to next line.
 - Addition of bandit character, as well as terrain details and TMPro
</commit_message>
<xml_diff>
--- a/Dissertation Files/Dissertation Plan.docx
+++ b/Dissertation Files/Dissertation Plan.docx
@@ -581,6 +581,30 @@
       </w:pPr>
       <w:r>
         <w:t>SFX around the palace (river, birds, footsteps, NPCs talking, fire etc)</w:t>
+      </w:r>
+    </w:p>
+    <w:p>
+      <w:pPr>
+        <w:pStyle w:val="ListParagraph"/>
+        <w:numPr>
+          <w:ilvl w:val="0"/>
+          <w:numId w:val="4"/>
+        </w:numPr>
+      </w:pPr>
+      <w:r>
+        <w:t>Post processing and cool lighting</w:t>
+      </w:r>
+    </w:p>
+    <w:p>
+      <w:pPr>
+        <w:pStyle w:val="ListParagraph"/>
+        <w:numPr>
+          <w:ilvl w:val="0"/>
+          <w:numId w:val="4"/>
+        </w:numPr>
+      </w:pPr>
+      <w:r>
+        <w:t>Animation of NPCs to come close to last</w:t>
       </w:r>
     </w:p>
     <w:p>

</xml_diff>

<commit_message>
Object interaction and skippable welcome message
</commit_message>
<xml_diff>
--- a/Dissertation Files/Dissertation Plan.docx
+++ b/Dissertation Files/Dissertation Plan.docx
@@ -677,6 +677,95 @@
         <w:t>Create a nice water shader for the river and ponds, Unity tutorial, among others.</w:t>
       </w:r>
     </w:p>
+    <w:p/>
+    <w:p>
+      <w:pPr>
+        <w:pStyle w:val="ListParagraph"/>
+        <w:numPr>
+          <w:ilvl w:val="0"/>
+          <w:numId w:val="7"/>
+        </w:numPr>
+      </w:pPr>
+      <w:r>
+        <w:t xml:space="preserve">Watch Brackeys inventory code video, will help with bringing up UI in code, to use when interacting with NPC object. Could also use this to create an inventory for picking things up around the palace. </w:t>
+      </w:r>
+    </w:p>
+    <w:p>
+      <w:pPr>
+        <w:pStyle w:val="ListParagraph"/>
+      </w:pPr>
+    </w:p>
+    <w:p>
+      <w:pPr>
+        <w:pStyle w:val="ListParagraph"/>
+        <w:numPr>
+          <w:ilvl w:val="0"/>
+          <w:numId w:val="7"/>
+        </w:numPr>
+      </w:pPr>
+      <w:r>
+        <w:t>Need to think of a final game idea I want. A nice loop, how it ends etc.</w:t>
+      </w:r>
+    </w:p>
+    <w:p/>
+    <w:p>
+      <w:r>
+        <w:t>Notes for Write up</w:t>
+      </w:r>
+    </w:p>
+    <w:p>
+      <w:pPr>
+        <w:pStyle w:val="ListParagraph"/>
+        <w:numPr>
+          <w:ilvl w:val="0"/>
+          <w:numId w:val="8"/>
+        </w:numPr>
+      </w:pPr>
+      <w:r>
+        <w:t>Comp-3 Interactive</w:t>
+      </w:r>
+      <w:r>
+        <w:t xml:space="preserve"> used as resource</w:t>
+      </w:r>
+    </w:p>
+    <w:p>
+      <w:pPr>
+        <w:pStyle w:val="ListParagraph"/>
+        <w:numPr>
+          <w:ilvl w:val="0"/>
+          <w:numId w:val="8"/>
+        </w:numPr>
+      </w:pPr>
+      <w:r>
+        <w:t>Had research how to interact with objects and NPCs</w:t>
+      </w:r>
+    </w:p>
+    <w:p>
+      <w:pPr>
+        <w:pStyle w:val="ListParagraph"/>
+        <w:numPr>
+          <w:ilvl w:val="0"/>
+          <w:numId w:val="8"/>
+        </w:numPr>
+      </w:pPr>
+      <w:r>
+        <w:t>Had to research how to start dialogue with NPCs</w:t>
+      </w:r>
+    </w:p>
+    <w:p>
+      <w:pPr>
+        <w:pStyle w:val="ListParagraph"/>
+        <w:numPr>
+          <w:ilvl w:val="0"/>
+          <w:numId w:val="8"/>
+        </w:numPr>
+      </w:pPr>
+      <w:r>
+        <w:t>Had to research how to animate NPCs and have them walk around the palace</w:t>
+      </w:r>
+    </w:p>
+    <w:p/>
+    <w:p/>
     <w:sectPr>
       <w:pgSz w:w="11906" w:h="16838"/>
       <w:pgMar w:top="1440" w:right="1440" w:bottom="1440" w:left="1440" w:header="708" w:footer="708" w:gutter="0"/>
@@ -1029,6 +1118,119 @@
     </w:lvl>
   </w:abstractNum>
   <w:abstractNum w:abstractNumId="3" w15:restartNumberingAfterBreak="0">
+    <w:nsid w:val="46F444A6"/>
+    <w:multiLevelType w:val="hybridMultilevel"/>
+    <w:tmpl w:val="AE8CE72C"/>
+    <w:lvl w:ilvl="0" w:tplc="08090001">
+      <w:start w:val="1"/>
+      <w:numFmt w:val="bullet"/>
+      <w:lvlText w:val=""/>
+      <w:lvlJc w:val="left"/>
+      <w:pPr>
+        <w:ind w:left="720" w:hanging="360"/>
+      </w:pPr>
+      <w:rPr>
+        <w:rFonts w:ascii="Symbol" w:hAnsi="Symbol" w:hint="default"/>
+      </w:rPr>
+    </w:lvl>
+    <w:lvl w:ilvl="1" w:tplc="08090003" w:tentative="1">
+      <w:start w:val="1"/>
+      <w:numFmt w:val="bullet"/>
+      <w:lvlText w:val="o"/>
+      <w:lvlJc w:val="left"/>
+      <w:pPr>
+        <w:ind w:left="1440" w:hanging="360"/>
+      </w:pPr>
+      <w:rPr>
+        <w:rFonts w:ascii="Courier New" w:hAnsi="Courier New" w:cs="Courier New" w:hint="default"/>
+      </w:rPr>
+    </w:lvl>
+    <w:lvl w:ilvl="2" w:tplc="08090005" w:tentative="1">
+      <w:start w:val="1"/>
+      <w:numFmt w:val="bullet"/>
+      <w:lvlText w:val=""/>
+      <w:lvlJc w:val="left"/>
+      <w:pPr>
+        <w:ind w:left="2160" w:hanging="360"/>
+      </w:pPr>
+      <w:rPr>
+        <w:rFonts w:ascii="Wingdings" w:hAnsi="Wingdings" w:hint="default"/>
+      </w:rPr>
+    </w:lvl>
+    <w:lvl w:ilvl="3" w:tplc="08090001" w:tentative="1">
+      <w:start w:val="1"/>
+      <w:numFmt w:val="bullet"/>
+      <w:lvlText w:val=""/>
+      <w:lvlJc w:val="left"/>
+      <w:pPr>
+        <w:ind w:left="2880" w:hanging="360"/>
+      </w:pPr>
+      <w:rPr>
+        <w:rFonts w:ascii="Symbol" w:hAnsi="Symbol" w:hint="default"/>
+      </w:rPr>
+    </w:lvl>
+    <w:lvl w:ilvl="4" w:tplc="08090003" w:tentative="1">
+      <w:start w:val="1"/>
+      <w:numFmt w:val="bullet"/>
+      <w:lvlText w:val="o"/>
+      <w:lvlJc w:val="left"/>
+      <w:pPr>
+        <w:ind w:left="3600" w:hanging="360"/>
+      </w:pPr>
+      <w:rPr>
+        <w:rFonts w:ascii="Courier New" w:hAnsi="Courier New" w:cs="Courier New" w:hint="default"/>
+      </w:rPr>
+    </w:lvl>
+    <w:lvl w:ilvl="5" w:tplc="08090005" w:tentative="1">
+      <w:start w:val="1"/>
+      <w:numFmt w:val="bullet"/>
+      <w:lvlText w:val=""/>
+      <w:lvlJc w:val="left"/>
+      <w:pPr>
+        <w:ind w:left="4320" w:hanging="360"/>
+      </w:pPr>
+      <w:rPr>
+        <w:rFonts w:ascii="Wingdings" w:hAnsi="Wingdings" w:hint="default"/>
+      </w:rPr>
+    </w:lvl>
+    <w:lvl w:ilvl="6" w:tplc="08090001" w:tentative="1">
+      <w:start w:val="1"/>
+      <w:numFmt w:val="bullet"/>
+      <w:lvlText w:val=""/>
+      <w:lvlJc w:val="left"/>
+      <w:pPr>
+        <w:ind w:left="5040" w:hanging="360"/>
+      </w:pPr>
+      <w:rPr>
+        <w:rFonts w:ascii="Symbol" w:hAnsi="Symbol" w:hint="default"/>
+      </w:rPr>
+    </w:lvl>
+    <w:lvl w:ilvl="7" w:tplc="08090003" w:tentative="1">
+      <w:start w:val="1"/>
+      <w:numFmt w:val="bullet"/>
+      <w:lvlText w:val="o"/>
+      <w:lvlJc w:val="left"/>
+      <w:pPr>
+        <w:ind w:left="5760" w:hanging="360"/>
+      </w:pPr>
+      <w:rPr>
+        <w:rFonts w:ascii="Courier New" w:hAnsi="Courier New" w:cs="Courier New" w:hint="default"/>
+      </w:rPr>
+    </w:lvl>
+    <w:lvl w:ilvl="8" w:tplc="08090005" w:tentative="1">
+      <w:start w:val="1"/>
+      <w:numFmt w:val="bullet"/>
+      <w:lvlText w:val=""/>
+      <w:lvlJc w:val="left"/>
+      <w:pPr>
+        <w:ind w:left="6480" w:hanging="360"/>
+      </w:pPr>
+      <w:rPr>
+        <w:rFonts w:ascii="Wingdings" w:hAnsi="Wingdings" w:hint="default"/>
+      </w:rPr>
+    </w:lvl>
+  </w:abstractNum>
+  <w:abstractNum w:abstractNumId="4" w15:restartNumberingAfterBreak="0">
     <w:nsid w:val="52942D62"/>
     <w:multiLevelType w:val="hybridMultilevel"/>
     <w:tmpl w:val="90688CFA"/>
@@ -1114,7 +1316,7 @@
       </w:pPr>
     </w:lvl>
   </w:abstractNum>
-  <w:abstractNum w:abstractNumId="4" w15:restartNumberingAfterBreak="0">
+  <w:abstractNum w:abstractNumId="5" w15:restartNumberingAfterBreak="0">
     <w:nsid w:val="5DB66717"/>
     <w:multiLevelType w:val="hybridMultilevel"/>
     <w:tmpl w:val="43B6032C"/>
@@ -1227,7 +1429,7 @@
       </w:rPr>
     </w:lvl>
   </w:abstractNum>
-  <w:abstractNum w:abstractNumId="5" w15:restartNumberingAfterBreak="0">
+  <w:abstractNum w:abstractNumId="6" w15:restartNumberingAfterBreak="0">
     <w:nsid w:val="6F0D2476"/>
     <w:multiLevelType w:val="hybridMultilevel"/>
     <w:tmpl w:val="16FC027A"/>
@@ -1340,10 +1542,10 @@
       </w:rPr>
     </w:lvl>
   </w:abstractNum>
-  <w:abstractNum w:abstractNumId="6" w15:restartNumberingAfterBreak="0">
+  <w:abstractNum w:abstractNumId="7" w15:restartNumberingAfterBreak="0">
     <w:nsid w:val="730E276C"/>
     <w:multiLevelType w:val="hybridMultilevel"/>
-    <w:tmpl w:val="1162431E"/>
+    <w:tmpl w:val="C7269FB8"/>
     <w:lvl w:ilvl="0" w:tplc="08090001">
       <w:start w:val="1"/>
       <w:numFmt w:val="bullet"/>
@@ -1460,19 +1662,22 @@
     <w:abstractNumId w:val="2"/>
   </w:num>
   <w:num w:numId="3">
-    <w:abstractNumId w:val="4"/>
+    <w:abstractNumId w:val="5"/>
   </w:num>
   <w:num w:numId="4">
-    <w:abstractNumId w:val="5"/>
+    <w:abstractNumId w:val="6"/>
   </w:num>
   <w:num w:numId="5">
-    <w:abstractNumId w:val="3"/>
+    <w:abstractNumId w:val="4"/>
   </w:num>
   <w:num w:numId="6">
     <w:abstractNumId w:val="1"/>
   </w:num>
   <w:num w:numId="7">
-    <w:abstractNumId w:val="6"/>
+    <w:abstractNumId w:val="7"/>
+  </w:num>
+  <w:num w:numId="8">
+    <w:abstractNumId w:val="3"/>
   </w:num>
 </w:numbering>
 </file>

</xml_diff>

<commit_message>
Dialogue Classes and Interactable Improvements
</commit_message>
<xml_diff>
--- a/Dissertation Files/Dissertation Plan.docx
+++ b/Dissertation Files/Dissertation Plan.docx
@@ -546,6 +546,9 @@
       <w:r>
         <w:t>Tudor music playing</w:t>
       </w:r>
+      <w:r>
+        <w:t xml:space="preserve"> (written by Henry VIII (find royalty free?))</w:t>
+      </w:r>
     </w:p>
     <w:p>
       <w:pPr>
@@ -604,7 +607,148 @@
         </w:numPr>
       </w:pPr>
       <w:r>
-        <w:t>Animation of NPCs to come close to last</w:t>
+        <w:t xml:space="preserve">Animation of NPCs </w:t>
+      </w:r>
+      <w:r>
+        <w:t>(</w:t>
+      </w:r>
+      <w:r>
+        <w:t>close to last</w:t>
+      </w:r>
+      <w:r>
+        <w:t>)</w:t>
+      </w:r>
+    </w:p>
+    <w:p>
+      <w:pPr>
+        <w:pStyle w:val="ListParagraph"/>
+        <w:numPr>
+          <w:ilvl w:val="0"/>
+          <w:numId w:val="4"/>
+        </w:numPr>
+      </w:pPr>
+      <w:r>
+        <w:t xml:space="preserve">Multiple </w:t>
+      </w:r>
+      <w:r>
+        <w:t xml:space="preserve">ongoing </w:t>
+      </w:r>
+      <w:r>
+        <w:t xml:space="preserve">quest system and </w:t>
+      </w:r>
+      <w:r>
+        <w:t>tracking</w:t>
+      </w:r>
+      <w:r>
+        <w:t xml:space="preserve"> progress.</w:t>
+      </w:r>
+    </w:p>
+    <w:p>
+      <w:pPr>
+        <w:pStyle w:val="ListParagraph"/>
+        <w:numPr>
+          <w:ilvl w:val="0"/>
+          <w:numId w:val="4"/>
+        </w:numPr>
+      </w:pPr>
+      <w:r>
+        <w:t>Pathfinding for animated NPCs to walk around the palace (close to last)</w:t>
+      </w:r>
+    </w:p>
+    <w:p>
+      <w:pPr>
+        <w:pStyle w:val="ListParagraph"/>
+        <w:numPr>
+          <w:ilvl w:val="0"/>
+          <w:numId w:val="4"/>
+        </w:numPr>
+      </w:pPr>
+      <w:r>
+        <w:t>Signposts in rooms? Guidance to player</w:t>
+      </w:r>
+    </w:p>
+    <w:p/>
+    <w:p>
+      <w:r>
+        <w:t>Story Ideas</w:t>
+      </w:r>
+    </w:p>
+    <w:p>
+      <w:pPr>
+        <w:pStyle w:val="ListParagraph"/>
+        <w:numPr>
+          <w:ilvl w:val="0"/>
+          <w:numId w:val="9"/>
+        </w:numPr>
+      </w:pPr>
+      <w:r>
+        <w:t xml:space="preserve">Tutorial quest? – Explains controls, shows you that you can learn more about objects by clicking on them when a UI appears, </w:t>
+      </w:r>
+    </w:p>
+    <w:p>
+      <w:pPr>
+        <w:pStyle w:val="ListParagraph"/>
+        <w:numPr>
+          <w:ilvl w:val="0"/>
+          <w:numId w:val="9"/>
+        </w:numPr>
+      </w:pPr>
+      <w:r>
+        <w:t>At the beginning choose royal quest, courtier quest, worker quest or historical events quest.</w:t>
+      </w:r>
+    </w:p>
+    <w:p>
+      <w:pPr>
+        <w:pStyle w:val="ListParagraph"/>
+        <w:numPr>
+          <w:ilvl w:val="0"/>
+          <w:numId w:val="9"/>
+        </w:numPr>
+      </w:pPr>
+      <w:r>
+        <w:t>These each then initiate certain goals to achieve, such as finding a certain number of an object, finding locations etc.</w:t>
+      </w:r>
+    </w:p>
+    <w:p>
+      <w:pPr>
+        <w:pStyle w:val="ListParagraph"/>
+        <w:numPr>
+          <w:ilvl w:val="0"/>
+          <w:numId w:val="9"/>
+        </w:numPr>
+      </w:pPr>
+      <w:r>
+        <w:t>Start with very simple tasks, and only a few to create a successful game loop.</w:t>
+      </w:r>
+    </w:p>
+    <w:p>
+      <w:pPr>
+        <w:pStyle w:val="ListParagraph"/>
+        <w:numPr>
+          <w:ilvl w:val="0"/>
+          <w:numId w:val="9"/>
+        </w:numPr>
+      </w:pPr>
+      <w:r>
+        <w:t>Have completed tasks unlock more areas of the palace (simply, allow door to that area to be openable</w:t>
+      </w:r>
+      <w:r>
+        <w:t xml:space="preserve"> upon completion</w:t>
+      </w:r>
+      <w:r>
+        <w:t>)</w:t>
+      </w:r>
+    </w:p>
+    <w:p>
+      <w:pPr>
+        <w:pStyle w:val="ListParagraph"/>
+        <w:numPr>
+          <w:ilvl w:val="0"/>
+          <w:numId w:val="9"/>
+        </w:numPr>
+      </w:pPr>
+      <w:r>
+        <w:t>Possibly start with worker areas, completing tasks for them, leads to courtier requesting help, unlocking areas, once tasks complete unlocks royal areas and tasks.</w:t>
       </w:r>
     </w:p>
     <w:p>
@@ -624,8 +768,14 @@
           <w:ilvl w:val="0"/>
           <w:numId w:val="7"/>
         </w:numPr>
-      </w:pPr>
-      <w:r>
+        <w:rPr>
+          <w:color w:val="E7E6E6" w:themeColor="background2"/>
+        </w:rPr>
+      </w:pPr>
+      <w:r>
+        <w:rPr>
+          <w:color w:val="E7E6E6" w:themeColor="background2"/>
+        </w:rPr>
         <w:t>Comp-3 Interactive movement tutorial series.</w:t>
       </w:r>
     </w:p>
@@ -636,8 +786,14 @@
           <w:ilvl w:val="0"/>
           <w:numId w:val="7"/>
         </w:numPr>
-      </w:pPr>
-      <w:r>
+        <w:rPr>
+          <w:color w:val="E7E6E6" w:themeColor="background2"/>
+        </w:rPr>
+      </w:pPr>
+      <w:r>
+        <w:rPr>
+          <w:color w:val="E7E6E6" w:themeColor="background2"/>
+        </w:rPr>
         <w:t>This includes interaction, which can be edited to my needs, but also shows door opening.</w:t>
       </w:r>
     </w:p>
@@ -687,6 +843,7 @@
         </w:numPr>
       </w:pPr>
       <w:r>
+        <w:lastRenderedPageBreak/>
         <w:t xml:space="preserve">Watch Brackeys inventory code video, will help with bringing up UI in code, to use when interacting with NPC object. Could also use this to create an inventory for picking things up around the palace. </w:t>
       </w:r>
     </w:p>
@@ -702,11 +859,145 @@
           <w:ilvl w:val="0"/>
           <w:numId w:val="7"/>
         </w:numPr>
+        <w:spacing w:line="240" w:lineRule="auto"/>
       </w:pPr>
       <w:r>
         <w:t>Need to think of a final game idea I want. A nice loop, how it ends etc.</w:t>
       </w:r>
     </w:p>
+    <w:p>
+      <w:pPr>
+        <w:pStyle w:val="ListParagraph"/>
+        <w:spacing w:line="240" w:lineRule="auto"/>
+      </w:pPr>
+    </w:p>
+    <w:p>
+      <w:pPr>
+        <w:pStyle w:val="ListParagraph"/>
+        <w:numPr>
+          <w:ilvl w:val="0"/>
+          <w:numId w:val="7"/>
+        </w:numPr>
+        <w:spacing w:line="240" w:lineRule="auto"/>
+      </w:pPr>
+      <w:r>
+        <w:t>Will only need separate scripts for extra info objects if they overlap, this may not be necessary generally. Can use base interaction script and use different UIs for each object.</w:t>
+      </w:r>
+    </w:p>
+    <w:p>
+      <w:pPr>
+        <w:pStyle w:val="ListParagraph"/>
+        <w:spacing w:line="240" w:lineRule="auto"/>
+      </w:pPr>
+    </w:p>
+    <w:p>
+      <w:pPr>
+        <w:pStyle w:val="ListParagraph"/>
+        <w:numPr>
+          <w:ilvl w:val="0"/>
+          <w:numId w:val="7"/>
+        </w:numPr>
+        <w:spacing w:line="240" w:lineRule="auto"/>
+      </w:pPr>
+      <w:r>
+        <w:t>Enter an area/room, pops up a UI that gives you the option to press a button to start that quest.</w:t>
+      </w:r>
+      <w:r>
+        <w:t xml:space="preserve"> Could also then use this to give the option to learn about the room you’re in, triggers?</w:t>
+      </w:r>
+    </w:p>
+    <w:p>
+      <w:pPr>
+        <w:pStyle w:val="ListParagraph"/>
+        <w:spacing w:line="240" w:lineRule="auto"/>
+      </w:pPr>
+    </w:p>
+    <w:p>
+      <w:pPr>
+        <w:pStyle w:val="ListParagraph"/>
+        <w:numPr>
+          <w:ilvl w:val="0"/>
+          <w:numId w:val="7"/>
+        </w:numPr>
+        <w:spacing w:before="240" w:line="240" w:lineRule="auto"/>
+      </w:pPr>
+      <w:r>
+        <w:t>A way to have multiple quests running at once and tracking progress of each simultaneously.</w:t>
+      </w:r>
+    </w:p>
+    <w:p>
+      <w:pPr>
+        <w:pStyle w:val="ListParagraph"/>
+      </w:pPr>
+    </w:p>
+    <w:p>
+      <w:pPr>
+        <w:pStyle w:val="ListParagraph"/>
+        <w:numPr>
+          <w:ilvl w:val="0"/>
+          <w:numId w:val="7"/>
+        </w:numPr>
+        <w:spacing w:before="240" w:line="240" w:lineRule="auto"/>
+      </w:pPr>
+      <w:r>
+        <w:t>Perhaps a UI that shows progress of a quest once part of it completed (e.g 2/10 apples found!)</w:t>
+      </w:r>
+    </w:p>
+    <w:p>
+      <w:pPr>
+        <w:pStyle w:val="ListParagraph"/>
+      </w:pPr>
+    </w:p>
+    <w:p>
+      <w:pPr>
+        <w:pStyle w:val="ListParagraph"/>
+        <w:numPr>
+          <w:ilvl w:val="0"/>
+          <w:numId w:val="7"/>
+        </w:numPr>
+        <w:spacing w:before="240" w:line="240" w:lineRule="auto"/>
+      </w:pPr>
+      <w:r>
+        <w:t>To improve dialogue system, look into using JSON files</w:t>
+      </w:r>
+      <w:r>
+        <w:t xml:space="preserve"> to store dialogue and use that for correct NPC.</w:t>
+      </w:r>
+      <w:r>
+        <w:t xml:space="preserve"> Current system works, but simplistic, this could improve if time available.</w:t>
+      </w:r>
+    </w:p>
+    <w:p>
+      <w:pPr>
+        <w:pStyle w:val="ListParagraph"/>
+      </w:pPr>
+    </w:p>
+    <w:p>
+      <w:pPr>
+        <w:pStyle w:val="ListParagraph"/>
+        <w:numPr>
+          <w:ilvl w:val="0"/>
+          <w:numId w:val="7"/>
+        </w:numPr>
+        <w:spacing w:before="240" w:line="240" w:lineRule="auto"/>
+      </w:pPr>
+      <w:r>
+        <w:t xml:space="preserve">Wont be able to use button to continue dialogue convos, as mouse will be hidden. Need to transfer click to continue functionality. </w:t>
+      </w:r>
+      <w:r>
+        <w:t>Dialogue Manager into NPC script?</w:t>
+      </w:r>
+    </w:p>
+    <w:p>
+      <w:pPr>
+        <w:pStyle w:val="ListParagraph"/>
+      </w:pPr>
+    </w:p>
+    <w:p>
+      <w:pPr>
+        <w:spacing w:before="240" w:line="240" w:lineRule="auto"/>
+      </w:pPr>
+    </w:p>
     <w:p/>
     <w:p>
       <w:r>
@@ -745,11 +1036,83 @@
         <w:pStyle w:val="ListParagraph"/>
         <w:numPr>
           <w:ilvl w:val="0"/>
+          <w:numId w:val="10"/>
+        </w:numPr>
+      </w:pPr>
+      <w:r>
+        <w:t>Comp-3 Interactive</w:t>
+      </w:r>
+    </w:p>
+    <w:p>
+      <w:pPr>
+        <w:pStyle w:val="ListParagraph"/>
+        <w:numPr>
+          <w:ilvl w:val="0"/>
+          <w:numId w:val="10"/>
+        </w:numPr>
+      </w:pPr>
+      <w:r>
+        <w:t>Brackeys</w:t>
+      </w:r>
+    </w:p>
+    <w:p>
+      <w:pPr>
+        <w:pStyle w:val="ListParagraph"/>
+        <w:numPr>
+          <w:ilvl w:val="0"/>
+          <w:numId w:val="10"/>
+        </w:numPr>
+      </w:pPr>
+      <w:r>
+        <w:t>GameGrind</w:t>
+      </w:r>
+    </w:p>
+    <w:p>
+      <w:pPr>
+        <w:pStyle w:val="ListParagraph"/>
+        <w:numPr>
+          <w:ilvl w:val="0"/>
           <w:numId w:val="8"/>
         </w:numPr>
       </w:pPr>
       <w:r>
         <w:t>Had to research how to start dialogue with NPCs</w:t>
+      </w:r>
+    </w:p>
+    <w:p>
+      <w:pPr>
+        <w:pStyle w:val="ListParagraph"/>
+        <w:numPr>
+          <w:ilvl w:val="0"/>
+          <w:numId w:val="11"/>
+        </w:numPr>
+      </w:pPr>
+      <w:r>
+        <w:t>GameGrind</w:t>
+      </w:r>
+    </w:p>
+    <w:p>
+      <w:pPr>
+        <w:pStyle w:val="ListParagraph"/>
+        <w:numPr>
+          <w:ilvl w:val="0"/>
+          <w:numId w:val="11"/>
+        </w:numPr>
+      </w:pPr>
+      <w:r>
+        <w:t>Jason Weimann</w:t>
+      </w:r>
+    </w:p>
+    <w:p>
+      <w:pPr>
+        <w:pStyle w:val="ListParagraph"/>
+        <w:numPr>
+          <w:ilvl w:val="0"/>
+          <w:numId w:val="11"/>
+        </w:numPr>
+      </w:pPr>
+      <w:r>
+        <w:t>BMo</w:t>
       </w:r>
     </w:p>
     <w:p>
@@ -1120,7 +1483,7 @@
   <w:abstractNum w:abstractNumId="3" w15:restartNumberingAfterBreak="0">
     <w:nsid w:val="46F444A6"/>
     <w:multiLevelType w:val="hybridMultilevel"/>
-    <w:tmpl w:val="AE8CE72C"/>
+    <w:tmpl w:val="083A1C2A"/>
     <w:lvl w:ilvl="0" w:tplc="08090001">
       <w:start w:val="1"/>
       <w:numFmt w:val="bullet"/>
@@ -1317,6 +1680,92 @@
     </w:lvl>
   </w:abstractNum>
   <w:abstractNum w:abstractNumId="5" w15:restartNumberingAfterBreak="0">
+    <w:nsid w:val="52956375"/>
+    <w:multiLevelType w:val="hybridMultilevel"/>
+    <w:tmpl w:val="8CA4F7DE"/>
+    <w:lvl w:ilvl="0" w:tplc="0809000F">
+      <w:start w:val="1"/>
+      <w:numFmt w:val="decimal"/>
+      <w:lvlText w:val="%1."/>
+      <w:lvlJc w:val="left"/>
+      <w:pPr>
+        <w:ind w:left="1440" w:hanging="360"/>
+      </w:pPr>
+    </w:lvl>
+    <w:lvl w:ilvl="1" w:tplc="08090019" w:tentative="1">
+      <w:start w:val="1"/>
+      <w:numFmt w:val="lowerLetter"/>
+      <w:lvlText w:val="%2."/>
+      <w:lvlJc w:val="left"/>
+      <w:pPr>
+        <w:ind w:left="2160" w:hanging="360"/>
+      </w:pPr>
+    </w:lvl>
+    <w:lvl w:ilvl="2" w:tplc="0809001B" w:tentative="1">
+      <w:start w:val="1"/>
+      <w:numFmt w:val="lowerRoman"/>
+      <w:lvlText w:val="%3."/>
+      <w:lvlJc w:val="right"/>
+      <w:pPr>
+        <w:ind w:left="2880" w:hanging="180"/>
+      </w:pPr>
+    </w:lvl>
+    <w:lvl w:ilvl="3" w:tplc="0809000F" w:tentative="1">
+      <w:start w:val="1"/>
+      <w:numFmt w:val="decimal"/>
+      <w:lvlText w:val="%4."/>
+      <w:lvlJc w:val="left"/>
+      <w:pPr>
+        <w:ind w:left="3600" w:hanging="360"/>
+      </w:pPr>
+    </w:lvl>
+    <w:lvl w:ilvl="4" w:tplc="08090019" w:tentative="1">
+      <w:start w:val="1"/>
+      <w:numFmt w:val="lowerLetter"/>
+      <w:lvlText w:val="%5."/>
+      <w:lvlJc w:val="left"/>
+      <w:pPr>
+        <w:ind w:left="4320" w:hanging="360"/>
+      </w:pPr>
+    </w:lvl>
+    <w:lvl w:ilvl="5" w:tplc="0809001B" w:tentative="1">
+      <w:start w:val="1"/>
+      <w:numFmt w:val="lowerRoman"/>
+      <w:lvlText w:val="%6."/>
+      <w:lvlJc w:val="right"/>
+      <w:pPr>
+        <w:ind w:left="5040" w:hanging="180"/>
+      </w:pPr>
+    </w:lvl>
+    <w:lvl w:ilvl="6" w:tplc="0809000F" w:tentative="1">
+      <w:start w:val="1"/>
+      <w:numFmt w:val="decimal"/>
+      <w:lvlText w:val="%7."/>
+      <w:lvlJc w:val="left"/>
+      <w:pPr>
+        <w:ind w:left="5760" w:hanging="360"/>
+      </w:pPr>
+    </w:lvl>
+    <w:lvl w:ilvl="7" w:tplc="08090019" w:tentative="1">
+      <w:start w:val="1"/>
+      <w:numFmt w:val="lowerLetter"/>
+      <w:lvlText w:val="%8."/>
+      <w:lvlJc w:val="left"/>
+      <w:pPr>
+        <w:ind w:left="6480" w:hanging="360"/>
+      </w:pPr>
+    </w:lvl>
+    <w:lvl w:ilvl="8" w:tplc="0809001B" w:tentative="1">
+      <w:start w:val="1"/>
+      <w:numFmt w:val="lowerRoman"/>
+      <w:lvlText w:val="%9."/>
+      <w:lvlJc w:val="right"/>
+      <w:pPr>
+        <w:ind w:left="7200" w:hanging="180"/>
+      </w:pPr>
+    </w:lvl>
+  </w:abstractNum>
+  <w:abstractNum w:abstractNumId="6" w15:restartNumberingAfterBreak="0">
     <w:nsid w:val="5DB66717"/>
     <w:multiLevelType w:val="hybridMultilevel"/>
     <w:tmpl w:val="43B6032C"/>
@@ -1429,7 +1878,206 @@
       </w:rPr>
     </w:lvl>
   </w:abstractNum>
-  <w:abstractNum w:abstractNumId="6" w15:restartNumberingAfterBreak="0">
+  <w:abstractNum w:abstractNumId="7" w15:restartNumberingAfterBreak="0">
+    <w:nsid w:val="69065454"/>
+    <w:multiLevelType w:val="hybridMultilevel"/>
+    <w:tmpl w:val="DB40BBDA"/>
+    <w:lvl w:ilvl="0" w:tplc="0809000F">
+      <w:start w:val="1"/>
+      <w:numFmt w:val="decimal"/>
+      <w:lvlText w:val="%1."/>
+      <w:lvlJc w:val="left"/>
+      <w:pPr>
+        <w:ind w:left="1440" w:hanging="360"/>
+      </w:pPr>
+    </w:lvl>
+    <w:lvl w:ilvl="1" w:tplc="08090019" w:tentative="1">
+      <w:start w:val="1"/>
+      <w:numFmt w:val="lowerLetter"/>
+      <w:lvlText w:val="%2."/>
+      <w:lvlJc w:val="left"/>
+      <w:pPr>
+        <w:ind w:left="2160" w:hanging="360"/>
+      </w:pPr>
+    </w:lvl>
+    <w:lvl w:ilvl="2" w:tplc="0809001B" w:tentative="1">
+      <w:start w:val="1"/>
+      <w:numFmt w:val="lowerRoman"/>
+      <w:lvlText w:val="%3."/>
+      <w:lvlJc w:val="right"/>
+      <w:pPr>
+        <w:ind w:left="2880" w:hanging="180"/>
+      </w:pPr>
+    </w:lvl>
+    <w:lvl w:ilvl="3" w:tplc="0809000F" w:tentative="1">
+      <w:start w:val="1"/>
+      <w:numFmt w:val="decimal"/>
+      <w:lvlText w:val="%4."/>
+      <w:lvlJc w:val="left"/>
+      <w:pPr>
+        <w:ind w:left="3600" w:hanging="360"/>
+      </w:pPr>
+    </w:lvl>
+    <w:lvl w:ilvl="4" w:tplc="08090019" w:tentative="1">
+      <w:start w:val="1"/>
+      <w:numFmt w:val="lowerLetter"/>
+      <w:lvlText w:val="%5."/>
+      <w:lvlJc w:val="left"/>
+      <w:pPr>
+        <w:ind w:left="4320" w:hanging="360"/>
+      </w:pPr>
+    </w:lvl>
+    <w:lvl w:ilvl="5" w:tplc="0809001B" w:tentative="1">
+      <w:start w:val="1"/>
+      <w:numFmt w:val="lowerRoman"/>
+      <w:lvlText w:val="%6."/>
+      <w:lvlJc w:val="right"/>
+      <w:pPr>
+        <w:ind w:left="5040" w:hanging="180"/>
+      </w:pPr>
+    </w:lvl>
+    <w:lvl w:ilvl="6" w:tplc="0809000F" w:tentative="1">
+      <w:start w:val="1"/>
+      <w:numFmt w:val="decimal"/>
+      <w:lvlText w:val="%7."/>
+      <w:lvlJc w:val="left"/>
+      <w:pPr>
+        <w:ind w:left="5760" w:hanging="360"/>
+      </w:pPr>
+    </w:lvl>
+    <w:lvl w:ilvl="7" w:tplc="08090019" w:tentative="1">
+      <w:start w:val="1"/>
+      <w:numFmt w:val="lowerLetter"/>
+      <w:lvlText w:val="%8."/>
+      <w:lvlJc w:val="left"/>
+      <w:pPr>
+        <w:ind w:left="6480" w:hanging="360"/>
+      </w:pPr>
+    </w:lvl>
+    <w:lvl w:ilvl="8" w:tplc="0809001B" w:tentative="1">
+      <w:start w:val="1"/>
+      <w:numFmt w:val="lowerRoman"/>
+      <w:lvlText w:val="%9."/>
+      <w:lvlJc w:val="right"/>
+      <w:pPr>
+        <w:ind w:left="7200" w:hanging="180"/>
+      </w:pPr>
+    </w:lvl>
+  </w:abstractNum>
+  <w:abstractNum w:abstractNumId="8" w15:restartNumberingAfterBreak="0">
+    <w:nsid w:val="6C596565"/>
+    <w:multiLevelType w:val="hybridMultilevel"/>
+    <w:tmpl w:val="26CA5650"/>
+    <w:lvl w:ilvl="0" w:tplc="08090001">
+      <w:start w:val="1"/>
+      <w:numFmt w:val="bullet"/>
+      <w:lvlText w:val=""/>
+      <w:lvlJc w:val="left"/>
+      <w:pPr>
+        <w:ind w:left="720" w:hanging="360"/>
+      </w:pPr>
+      <w:rPr>
+        <w:rFonts w:ascii="Symbol" w:hAnsi="Symbol" w:hint="default"/>
+      </w:rPr>
+    </w:lvl>
+    <w:lvl w:ilvl="1" w:tplc="08090003" w:tentative="1">
+      <w:start w:val="1"/>
+      <w:numFmt w:val="bullet"/>
+      <w:lvlText w:val="o"/>
+      <w:lvlJc w:val="left"/>
+      <w:pPr>
+        <w:ind w:left="1440" w:hanging="360"/>
+      </w:pPr>
+      <w:rPr>
+        <w:rFonts w:ascii="Courier New" w:hAnsi="Courier New" w:cs="Courier New" w:hint="default"/>
+      </w:rPr>
+    </w:lvl>
+    <w:lvl w:ilvl="2" w:tplc="08090005" w:tentative="1">
+      <w:start w:val="1"/>
+      <w:numFmt w:val="bullet"/>
+      <w:lvlText w:val=""/>
+      <w:lvlJc w:val="left"/>
+      <w:pPr>
+        <w:ind w:left="2160" w:hanging="360"/>
+      </w:pPr>
+      <w:rPr>
+        <w:rFonts w:ascii="Wingdings" w:hAnsi="Wingdings" w:hint="default"/>
+      </w:rPr>
+    </w:lvl>
+    <w:lvl w:ilvl="3" w:tplc="08090001" w:tentative="1">
+      <w:start w:val="1"/>
+      <w:numFmt w:val="bullet"/>
+      <w:lvlText w:val=""/>
+      <w:lvlJc w:val="left"/>
+      <w:pPr>
+        <w:ind w:left="2880" w:hanging="360"/>
+      </w:pPr>
+      <w:rPr>
+        <w:rFonts w:ascii="Symbol" w:hAnsi="Symbol" w:hint="default"/>
+      </w:rPr>
+    </w:lvl>
+    <w:lvl w:ilvl="4" w:tplc="08090003" w:tentative="1">
+      <w:start w:val="1"/>
+      <w:numFmt w:val="bullet"/>
+      <w:lvlText w:val="o"/>
+      <w:lvlJc w:val="left"/>
+      <w:pPr>
+        <w:ind w:left="3600" w:hanging="360"/>
+      </w:pPr>
+      <w:rPr>
+        <w:rFonts w:ascii="Courier New" w:hAnsi="Courier New" w:cs="Courier New" w:hint="default"/>
+      </w:rPr>
+    </w:lvl>
+    <w:lvl w:ilvl="5" w:tplc="08090005" w:tentative="1">
+      <w:start w:val="1"/>
+      <w:numFmt w:val="bullet"/>
+      <w:lvlText w:val=""/>
+      <w:lvlJc w:val="left"/>
+      <w:pPr>
+        <w:ind w:left="4320" w:hanging="360"/>
+      </w:pPr>
+      <w:rPr>
+        <w:rFonts w:ascii="Wingdings" w:hAnsi="Wingdings" w:hint="default"/>
+      </w:rPr>
+    </w:lvl>
+    <w:lvl w:ilvl="6" w:tplc="08090001" w:tentative="1">
+      <w:start w:val="1"/>
+      <w:numFmt w:val="bullet"/>
+      <w:lvlText w:val=""/>
+      <w:lvlJc w:val="left"/>
+      <w:pPr>
+        <w:ind w:left="5040" w:hanging="360"/>
+      </w:pPr>
+      <w:rPr>
+        <w:rFonts w:ascii="Symbol" w:hAnsi="Symbol" w:hint="default"/>
+      </w:rPr>
+    </w:lvl>
+    <w:lvl w:ilvl="7" w:tplc="08090003" w:tentative="1">
+      <w:start w:val="1"/>
+      <w:numFmt w:val="bullet"/>
+      <w:lvlText w:val="o"/>
+      <w:lvlJc w:val="left"/>
+      <w:pPr>
+        <w:ind w:left="5760" w:hanging="360"/>
+      </w:pPr>
+      <w:rPr>
+        <w:rFonts w:ascii="Courier New" w:hAnsi="Courier New" w:cs="Courier New" w:hint="default"/>
+      </w:rPr>
+    </w:lvl>
+    <w:lvl w:ilvl="8" w:tplc="08090005" w:tentative="1">
+      <w:start w:val="1"/>
+      <w:numFmt w:val="bullet"/>
+      <w:lvlText w:val=""/>
+      <w:lvlJc w:val="left"/>
+      <w:pPr>
+        <w:ind w:left="6480" w:hanging="360"/>
+      </w:pPr>
+      <w:rPr>
+        <w:rFonts w:ascii="Wingdings" w:hAnsi="Wingdings" w:hint="default"/>
+      </w:rPr>
+    </w:lvl>
+  </w:abstractNum>
+  <w:abstractNum w:abstractNumId="9" w15:restartNumberingAfterBreak="0">
     <w:nsid w:val="6F0D2476"/>
     <w:multiLevelType w:val="hybridMultilevel"/>
     <w:tmpl w:val="16FC027A"/>
@@ -1542,7 +2190,7 @@
       </w:rPr>
     </w:lvl>
   </w:abstractNum>
-  <w:abstractNum w:abstractNumId="7" w15:restartNumberingAfterBreak="0">
+  <w:abstractNum w:abstractNumId="10" w15:restartNumberingAfterBreak="0">
     <w:nsid w:val="730E276C"/>
     <w:multiLevelType w:val="hybridMultilevel"/>
     <w:tmpl w:val="C7269FB8"/>
@@ -1662,10 +2310,10 @@
     <w:abstractNumId w:val="2"/>
   </w:num>
   <w:num w:numId="3">
-    <w:abstractNumId w:val="5"/>
+    <w:abstractNumId w:val="6"/>
   </w:num>
   <w:num w:numId="4">
-    <w:abstractNumId w:val="6"/>
+    <w:abstractNumId w:val="9"/>
   </w:num>
   <w:num w:numId="5">
     <w:abstractNumId w:val="4"/>
@@ -1674,10 +2322,19 @@
     <w:abstractNumId w:val="1"/>
   </w:num>
   <w:num w:numId="7">
-    <w:abstractNumId w:val="7"/>
+    <w:abstractNumId w:val="10"/>
   </w:num>
   <w:num w:numId="8">
     <w:abstractNumId w:val="3"/>
+  </w:num>
+  <w:num w:numId="9">
+    <w:abstractNumId w:val="8"/>
+  </w:num>
+  <w:num w:numId="10">
+    <w:abstractNumId w:val="7"/>
+  </w:num>
+  <w:num w:numId="11">
+    <w:abstractNumId w:val="5"/>
   </w:num>
 </w:numbering>
 </file>

</xml_diff>

<commit_message>
Inventory and Item Database Scripts
- Wrote scripts required to create inventory.
- Wrote scripts required to store items that can be added to inventory.
- Added NPC portrait pictures to dialogue boxes.
- Created JSON file to store items.
</commit_message>
<xml_diff>
--- a/Dissertation Files/Dissertation Plan.docx
+++ b/Dissertation Files/Dissertation Plan.docx
@@ -980,11 +980,20 @@
           <w:numId w:val="7"/>
         </w:numPr>
         <w:spacing w:before="240" w:line="240" w:lineRule="auto"/>
-      </w:pPr>
-      <w:r>
+        <w:rPr>
+          <w:color w:val="E7E6E6" w:themeColor="background2"/>
+        </w:rPr>
+      </w:pPr>
+      <w:r>
+        <w:rPr>
+          <w:color w:val="E7E6E6" w:themeColor="background2"/>
+        </w:rPr>
         <w:t xml:space="preserve">Wont be able to use button to continue dialogue convos, as mouse will be hidden. Need to transfer click to continue functionality. </w:t>
       </w:r>
       <w:r>
+        <w:rPr>
+          <w:color w:val="E7E6E6" w:themeColor="background2"/>
+        </w:rPr>
         <w:t>Dialogue Manager into NPC script?</w:t>
       </w:r>
     </w:p>
@@ -995,8 +1004,47 @@
     </w:p>
     <w:p>
       <w:pPr>
+        <w:pStyle w:val="ListParagraph"/>
+        <w:numPr>
+          <w:ilvl w:val="0"/>
+          <w:numId w:val="7"/>
+        </w:numPr>
         <w:spacing w:before="240" w:line="240" w:lineRule="auto"/>
       </w:pPr>
+      <w:r>
+        <w:t>Need to allow clicks to pass to next line of dialogue rather than start it again, forcing player to look away from npc to continue. Also perhaps have some sort of player freeze situation?</w:t>
+      </w:r>
+    </w:p>
+    <w:p>
+      <w:pPr>
+        <w:pStyle w:val="ListParagraph"/>
+      </w:pPr>
+    </w:p>
+    <w:p>
+      <w:pPr>
+        <w:pStyle w:val="ListParagraph"/>
+        <w:numPr>
+          <w:ilvl w:val="0"/>
+          <w:numId w:val="7"/>
+        </w:numPr>
+        <w:spacing w:before="240" w:line="240" w:lineRule="auto"/>
+      </w:pPr>
+      <w:r>
+        <w:t>Maybe buttons will be possible, but just have to scroll using arrow keys and select with enter rather than using the mouse?</w:t>
+      </w:r>
+      <w:r>
+        <w:t xml:space="preserve"> This could be used for inventory.</w:t>
+      </w:r>
+    </w:p>
+    <w:p>
+      <w:pPr>
+        <w:pStyle w:val="ListParagraph"/>
+      </w:pPr>
+    </w:p>
+    <w:p>
+      <w:pPr>
+        <w:spacing w:before="240" w:line="240" w:lineRule="auto"/>
+      </w:pPr>
     </w:p>
     <w:p/>
     <w:p>
@@ -1125,6 +1173,18 @@
       </w:pPr>
       <w:r>
         <w:t>Had to research how to animate NPCs and have them walk around the palace</w:t>
+      </w:r>
+    </w:p>
+    <w:p>
+      <w:pPr>
+        <w:pStyle w:val="ListParagraph"/>
+        <w:numPr>
+          <w:ilvl w:val="0"/>
+          <w:numId w:val="8"/>
+        </w:numPr>
+      </w:pPr>
+      <w:r>
+        <w:t>Benefits of using JSON for items list</w:t>
       </w:r>
     </w:p>
     <w:p/>

</xml_diff>

<commit_message>
Created NPC set quests and specific quest diaologue dependent on completion
 - Still issue with NPC names displaying.
 - Still issue with one goal complete leading to complete quest.
 - Some UI Issues.
</commit_message>
<xml_diff>
--- a/Dissertation Files/Dissertation Plan.docx
+++ b/Dissertation Files/Dissertation Plan.docx
@@ -558,9 +558,11 @@
           <w:numId w:val="4"/>
         </w:numPr>
       </w:pPr>
+      <w:proofErr w:type="spellStart"/>
       <w:r>
         <w:t>Minimap</w:t>
       </w:r>
+      <w:proofErr w:type="spellEnd"/>
     </w:p>
     <w:p>
       <w:pPr>
@@ -844,7 +846,15 @@
       </w:pPr>
       <w:r>
         <w:lastRenderedPageBreak/>
-        <w:t xml:space="preserve">Watch Brackeys inventory code video, will help with bringing up UI in code, to use when interacting with NPC object. Could also use this to create an inventory for picking things up around the palace. </w:t>
+        <w:t xml:space="preserve">Watch </w:t>
+      </w:r>
+      <w:proofErr w:type="spellStart"/>
+      <w:r>
+        <w:t>Brackeys</w:t>
+      </w:r>
+      <w:proofErr w:type="spellEnd"/>
+      <w:r>
+        <w:t xml:space="preserve"> inventory code video, will help with bringing up UI in code, to use when interacting with NPC object. Could also use this to create an inventory for picking things up around the palace. </w:t>
       </w:r>
     </w:p>
     <w:p>
@@ -940,7 +950,15 @@
         <w:spacing w:before="240" w:line="240" w:lineRule="auto"/>
       </w:pPr>
       <w:r>
-        <w:t>Perhaps a UI that shows progress of a quest once part of it completed (e.g 2/10 apples found!)</w:t>
+        <w:t>Perhaps a UI that shows progress of a quest once part of it completed (</w:t>
+      </w:r>
+      <w:proofErr w:type="spellStart"/>
+      <w:r>
+        <w:t>e.g</w:t>
+      </w:r>
+      <w:proofErr w:type="spellEnd"/>
+      <w:r>
+        <w:t xml:space="preserve"> 2/10 apples found!)</w:t>
       </w:r>
     </w:p>
     <w:p>
@@ -958,7 +976,15 @@
         <w:spacing w:before="240" w:line="240" w:lineRule="auto"/>
       </w:pPr>
       <w:r>
-        <w:t>To improve dialogue system, look into using JSON files</w:t>
+        <w:t xml:space="preserve">To improve dialogue system, </w:t>
+      </w:r>
+      <w:proofErr w:type="gramStart"/>
+      <w:r>
+        <w:t>look into</w:t>
+      </w:r>
+      <w:proofErr w:type="gramEnd"/>
+      <w:r>
+        <w:t xml:space="preserve"> using JSON files</w:t>
       </w:r>
       <w:r>
         <w:t xml:space="preserve"> to store dialogue and use that for correct NPC.</w:t>
@@ -984,11 +1010,21 @@
           <w:color w:val="E7E6E6" w:themeColor="background2"/>
         </w:rPr>
       </w:pPr>
+      <w:proofErr w:type="spellStart"/>
+      <w:proofErr w:type="gramStart"/>
       <w:r>
         <w:rPr>
           <w:color w:val="E7E6E6" w:themeColor="background2"/>
         </w:rPr>
-        <w:t xml:space="preserve">Wont be able to use button to continue dialogue convos, as mouse will be hidden. Need to transfer click to continue functionality. </w:t>
+        <w:t>Wont</w:t>
+      </w:r>
+      <w:proofErr w:type="spellEnd"/>
+      <w:proofErr w:type="gramEnd"/>
+      <w:r>
+        <w:rPr>
+          <w:color w:val="E7E6E6" w:themeColor="background2"/>
+        </w:rPr>
+        <w:t xml:space="preserve"> be able to use button to continue dialogue convos, as mouse will be hidden. Need to transfer click to continue functionality. </w:t>
       </w:r>
       <w:r>
         <w:rPr>
@@ -1010,49 +1046,38 @@
           <w:numId w:val="7"/>
         </w:numPr>
         <w:spacing w:before="240" w:line="240" w:lineRule="auto"/>
-      </w:pPr>
-      <w:r>
-        <w:t>Need to allow clicks to pass to next line of dialogue rather than start it again, forcing player to look away from npc to continue. Also perhaps have some sort of player freeze situation?</w:t>
-      </w:r>
-    </w:p>
-    <w:p>
-      <w:pPr>
-        <w:pStyle w:val="ListParagraph"/>
-      </w:pPr>
-    </w:p>
-    <w:p>
-      <w:pPr>
-        <w:pStyle w:val="ListParagraph"/>
-        <w:numPr>
-          <w:ilvl w:val="0"/>
-          <w:numId w:val="7"/>
-        </w:numPr>
-        <w:spacing w:before="240" w:line="240" w:lineRule="auto"/>
-      </w:pPr>
-      <w:r>
-        <w:t>Need to find way to stop player movement with mouse when inventory is displayed</w:t>
-      </w:r>
-      <w:r>
-        <w:t>, this can also be applied to dialogue UI.</w:t>
-      </w:r>
-    </w:p>
-    <w:p>
-      <w:pPr>
-        <w:pStyle w:val="ListParagraph"/>
-      </w:pPr>
-    </w:p>
-    <w:p>
-      <w:pPr>
-        <w:pStyle w:val="ListParagraph"/>
-        <w:numPr>
-          <w:ilvl w:val="0"/>
-          <w:numId w:val="7"/>
-        </w:numPr>
-        <w:spacing w:before="240" w:line="240" w:lineRule="auto"/>
-      </w:pPr>
-      <w:r>
-        <w:t>Need to fix out of range issue on NPC dialogue.</w:t>
-      </w:r>
+        <w:rPr>
+          <w:color w:val="E7E6E6" w:themeColor="background2"/>
+        </w:rPr>
+      </w:pPr>
+      <w:r>
+        <w:rPr>
+          <w:color w:val="E7E6E6" w:themeColor="background2"/>
+        </w:rPr>
+        <w:t xml:space="preserve">Need to allow clicks to pass to next line of dialogue rather than start it again, forcing player to look away from </w:t>
+      </w:r>
+      <w:proofErr w:type="spellStart"/>
+      <w:r>
+        <w:rPr>
+          <w:color w:val="E7E6E6" w:themeColor="background2"/>
+        </w:rPr>
+        <w:t>npc</w:t>
+      </w:r>
+      <w:proofErr w:type="spellEnd"/>
+      <w:r>
+        <w:rPr>
+          <w:color w:val="E7E6E6" w:themeColor="background2"/>
+        </w:rPr>
+        <w:t xml:space="preserve"> to continue. Also perhaps have some sort of player freeze </w:t>
+      </w:r>
+      <w:proofErr w:type="gramStart"/>
+      <w:r>
+        <w:rPr>
+          <w:color w:val="E7E6E6" w:themeColor="background2"/>
+        </w:rPr>
+        <w:t>situation?</w:t>
+      </w:r>
+      <w:proofErr w:type="gramEnd"/>
     </w:p>
     <w:p>
       <w:pPr>
@@ -1075,7 +1100,75 @@
         <w:rPr>
           <w:color w:val="E7E6E6" w:themeColor="background2"/>
         </w:rPr>
-        <w:t>Maybe buttons will be possible, but just have to scroll using arrow keys and select with enter rather than using the mouse?</w:t>
+        <w:t>Need to find way to stop player movement with mouse when inventory is displayed</w:t>
+      </w:r>
+      <w:r>
+        <w:rPr>
+          <w:color w:val="E7E6E6" w:themeColor="background2"/>
+        </w:rPr>
+        <w:t>, this can also be applied to dialogue UI.</w:t>
+      </w:r>
+    </w:p>
+    <w:p>
+      <w:pPr>
+        <w:pStyle w:val="ListParagraph"/>
+      </w:pPr>
+    </w:p>
+    <w:p>
+      <w:pPr>
+        <w:pStyle w:val="ListParagraph"/>
+        <w:numPr>
+          <w:ilvl w:val="0"/>
+          <w:numId w:val="7"/>
+        </w:numPr>
+        <w:spacing w:before="240" w:line="240" w:lineRule="auto"/>
+        <w:rPr>
+          <w:color w:val="E7E6E6" w:themeColor="background2"/>
+        </w:rPr>
+      </w:pPr>
+      <w:r>
+        <w:rPr>
+          <w:color w:val="E7E6E6" w:themeColor="background2"/>
+        </w:rPr>
+        <w:t>Need to fix out of range issue on NPC dialogue.</w:t>
+      </w:r>
+    </w:p>
+    <w:p>
+      <w:pPr>
+        <w:pStyle w:val="ListParagraph"/>
+      </w:pPr>
+    </w:p>
+    <w:p>
+      <w:pPr>
+        <w:pStyle w:val="ListParagraph"/>
+        <w:numPr>
+          <w:ilvl w:val="0"/>
+          <w:numId w:val="7"/>
+        </w:numPr>
+        <w:spacing w:before="240" w:line="240" w:lineRule="auto"/>
+        <w:rPr>
+          <w:color w:val="E7E6E6" w:themeColor="background2"/>
+        </w:rPr>
+      </w:pPr>
+      <w:r>
+        <w:rPr>
+          <w:color w:val="E7E6E6" w:themeColor="background2"/>
+        </w:rPr>
+        <w:t xml:space="preserve">Maybe buttons will be possible, but just </w:t>
+      </w:r>
+      <w:proofErr w:type="gramStart"/>
+      <w:r>
+        <w:rPr>
+          <w:color w:val="E7E6E6" w:themeColor="background2"/>
+        </w:rPr>
+        <w:t>have to</w:t>
+      </w:r>
+      <w:proofErr w:type="gramEnd"/>
+      <w:r>
+        <w:rPr>
+          <w:color w:val="E7E6E6" w:themeColor="background2"/>
+        </w:rPr>
+        <w:t xml:space="preserve"> scroll using arrow keys and select with enter rather than using the mouse?</w:t>
       </w:r>
       <w:r>
         <w:rPr>
@@ -1102,7 +1195,31 @@
         <w:spacing w:before="240" w:line="240" w:lineRule="auto"/>
       </w:pPr>
       <w:r>
-        <w:t>Use slightly different object slug for items that require multiple to be found. E.g if need 10 potion_log, then, due to code preventing multiple of same item to be picked up, will need to use something like potion_log1, potion_log2 etc for itemSlug.</w:t>
+        <w:t xml:space="preserve">Use slightly different object slug for items that require multiple to be found. </w:t>
+      </w:r>
+      <w:proofErr w:type="spellStart"/>
+      <w:r>
+        <w:t>E.g</w:t>
+      </w:r>
+      <w:proofErr w:type="spellEnd"/>
+      <w:r>
+        <w:t xml:space="preserve"> if need 10 </w:t>
+      </w:r>
+      <w:proofErr w:type="spellStart"/>
+      <w:r>
+        <w:t>potion_log</w:t>
+      </w:r>
+      <w:proofErr w:type="spellEnd"/>
+      <w:r>
+        <w:t xml:space="preserve">, then, due to code preventing multiple of same item to be picked up, will need to use something like potion_log1, potion_log2 etc for </w:t>
+      </w:r>
+      <w:proofErr w:type="spellStart"/>
+      <w:r>
+        <w:t>itemSlug</w:t>
+      </w:r>
+      <w:proofErr w:type="spellEnd"/>
+      <w:r>
+        <w:t>.</w:t>
       </w:r>
       <w:r>
         <w:t xml:space="preserve"> Probably a better method than this, but it is a solution.</w:t>
@@ -1174,9 +1291,11 @@
           <w:numId w:val="10"/>
         </w:numPr>
       </w:pPr>
+      <w:proofErr w:type="spellStart"/>
       <w:r>
         <w:t>Brackeys</w:t>
       </w:r>
+      <w:proofErr w:type="spellEnd"/>
     </w:p>
     <w:p>
       <w:pPr>
@@ -1186,9 +1305,11 @@
           <w:numId w:val="10"/>
         </w:numPr>
       </w:pPr>
+      <w:proofErr w:type="spellStart"/>
       <w:r>
         <w:t>GameGrind</w:t>
       </w:r>
+      <w:proofErr w:type="spellEnd"/>
     </w:p>
     <w:p>
       <w:pPr>
@@ -1211,9 +1332,11 @@
           <w:numId w:val="11"/>
         </w:numPr>
       </w:pPr>
+      <w:proofErr w:type="spellStart"/>
       <w:r>
         <w:t>GameGrind</w:t>
       </w:r>
+      <w:proofErr w:type="spellEnd"/>
     </w:p>
     <w:p>
       <w:pPr>
@@ -1224,8 +1347,13 @@
         </w:numPr>
       </w:pPr>
       <w:r>
-        <w:t>Jason Weimann</w:t>
-      </w:r>
+        <w:t xml:space="preserve">Jason </w:t>
+      </w:r>
+      <w:proofErr w:type="spellStart"/>
+      <w:r>
+        <w:t>Weimann</w:t>
+      </w:r>
+      <w:proofErr w:type="spellEnd"/>
     </w:p>
     <w:p>
       <w:pPr>
@@ -1235,9 +1363,11 @@
           <w:numId w:val="11"/>
         </w:numPr>
       </w:pPr>
+      <w:proofErr w:type="spellStart"/>
       <w:r>
         <w:t>BMo</w:t>
       </w:r>
+      <w:proofErr w:type="spellEnd"/>
     </w:p>
     <w:p>
       <w:pPr>

</xml_diff>

<commit_message>
Quest info updates, addition of quest progress UI and UI timer
</commit_message>
<xml_diff>
--- a/Dissertation Files/Dissertation Plan.docx
+++ b/Dissertation Files/Dissertation Plan.docx
@@ -558,11 +558,9 @@
           <w:numId w:val="4"/>
         </w:numPr>
       </w:pPr>
-      <w:proofErr w:type="spellStart"/>
       <w:r>
         <w:t>Minimap</w:t>
       </w:r>
-      <w:proofErr w:type="spellEnd"/>
     </w:p>
     <w:p>
       <w:pPr>
@@ -846,15 +844,7 @@
       </w:pPr>
       <w:r>
         <w:lastRenderedPageBreak/>
-        <w:t xml:space="preserve">Watch </w:t>
-      </w:r>
-      <w:proofErr w:type="spellStart"/>
-      <w:r>
-        <w:t>Brackeys</w:t>
-      </w:r>
-      <w:proofErr w:type="spellEnd"/>
-      <w:r>
-        <w:t xml:space="preserve"> inventory code video, will help with bringing up UI in code, to use when interacting with NPC object. Could also use this to create an inventory for picking things up around the palace. </w:t>
+        <w:t xml:space="preserve">Watch Brackeys inventory code video, will help with bringing up UI in code, to use when interacting with NPC object. Could also use this to create an inventory for picking things up around the palace. </w:t>
       </w:r>
     </w:p>
     <w:p>
@@ -950,15 +940,7 @@
         <w:spacing w:before="240" w:line="240" w:lineRule="auto"/>
       </w:pPr>
       <w:r>
-        <w:t>Perhaps a UI that shows progress of a quest once part of it completed (</w:t>
-      </w:r>
-      <w:proofErr w:type="spellStart"/>
-      <w:r>
-        <w:t>e.g</w:t>
-      </w:r>
-      <w:proofErr w:type="spellEnd"/>
-      <w:r>
-        <w:t xml:space="preserve"> 2/10 apples found!)</w:t>
+        <w:t>Perhaps a UI that shows progress of a quest once part of it completed (e.g 2/10 apples found!)</w:t>
       </w:r>
     </w:p>
     <w:p>
@@ -976,15 +958,7 @@
         <w:spacing w:before="240" w:line="240" w:lineRule="auto"/>
       </w:pPr>
       <w:r>
-        <w:t xml:space="preserve">To improve dialogue system, </w:t>
-      </w:r>
-      <w:proofErr w:type="gramStart"/>
-      <w:r>
-        <w:t>look into</w:t>
-      </w:r>
-      <w:proofErr w:type="gramEnd"/>
-      <w:r>
-        <w:t xml:space="preserve"> using JSON files</w:t>
+        <w:t>To improve dialogue system, look into using JSON files</w:t>
       </w:r>
       <w:r>
         <w:t xml:space="preserve"> to store dialogue and use that for correct NPC.</w:t>
@@ -1010,21 +984,11 @@
           <w:color w:val="E7E6E6" w:themeColor="background2"/>
         </w:rPr>
       </w:pPr>
-      <w:proofErr w:type="spellStart"/>
-      <w:proofErr w:type="gramStart"/>
       <w:r>
         <w:rPr>
           <w:color w:val="E7E6E6" w:themeColor="background2"/>
         </w:rPr>
-        <w:t>Wont</w:t>
-      </w:r>
-      <w:proofErr w:type="spellEnd"/>
-      <w:proofErr w:type="gramEnd"/>
-      <w:r>
-        <w:rPr>
-          <w:color w:val="E7E6E6" w:themeColor="background2"/>
-        </w:rPr>
-        <w:t xml:space="preserve"> be able to use button to continue dialogue convos, as mouse will be hidden. Need to transfer click to continue functionality. </w:t>
+        <w:t xml:space="preserve">Wont be able to use button to continue dialogue convos, as mouse will be hidden. Need to transfer click to continue functionality. </w:t>
       </w:r>
       <w:r>
         <w:rPr>
@@ -1054,30 +1018,8 @@
         <w:rPr>
           <w:color w:val="E7E6E6" w:themeColor="background2"/>
         </w:rPr>
-        <w:t xml:space="preserve">Need to allow clicks to pass to next line of dialogue rather than start it again, forcing player to look away from </w:t>
-      </w:r>
-      <w:proofErr w:type="spellStart"/>
-      <w:r>
-        <w:rPr>
-          <w:color w:val="E7E6E6" w:themeColor="background2"/>
-        </w:rPr>
-        <w:t>npc</w:t>
-      </w:r>
-      <w:proofErr w:type="spellEnd"/>
-      <w:r>
-        <w:rPr>
-          <w:color w:val="E7E6E6" w:themeColor="background2"/>
-        </w:rPr>
-        <w:t xml:space="preserve"> to continue. Also perhaps have some sort of player freeze </w:t>
-      </w:r>
-      <w:proofErr w:type="gramStart"/>
-      <w:r>
-        <w:rPr>
-          <w:color w:val="E7E6E6" w:themeColor="background2"/>
-        </w:rPr>
-        <w:t>situation?</w:t>
-      </w:r>
-      <w:proofErr w:type="gramEnd"/>
+        <w:t>Need to allow clicks to pass to next line of dialogue rather than start it again, forcing player to look away from npc to continue. Also perhaps have some sort of player freeze situation?</w:t>
+      </w:r>
     </w:p>
     <w:p>
       <w:pPr>
@@ -1154,21 +1096,7 @@
         <w:rPr>
           <w:color w:val="E7E6E6" w:themeColor="background2"/>
         </w:rPr>
-        <w:t xml:space="preserve">Maybe buttons will be possible, but just </w:t>
-      </w:r>
-      <w:proofErr w:type="gramStart"/>
-      <w:r>
-        <w:rPr>
-          <w:color w:val="E7E6E6" w:themeColor="background2"/>
-        </w:rPr>
-        <w:t>have to</w:t>
-      </w:r>
-      <w:proofErr w:type="gramEnd"/>
-      <w:r>
-        <w:rPr>
-          <w:color w:val="E7E6E6" w:themeColor="background2"/>
-        </w:rPr>
-        <w:t xml:space="preserve"> scroll using arrow keys and select with enter rather than using the mouse?</w:t>
+        <w:t>Maybe buttons will be possible, but just have to scroll using arrow keys and select with enter rather than using the mouse?</w:t>
       </w:r>
       <w:r>
         <w:rPr>
@@ -1195,31 +1123,7 @@
         <w:spacing w:before="240" w:line="240" w:lineRule="auto"/>
       </w:pPr>
       <w:r>
-        <w:t xml:space="preserve">Use slightly different object slug for items that require multiple to be found. </w:t>
-      </w:r>
-      <w:proofErr w:type="spellStart"/>
-      <w:r>
-        <w:t>E.g</w:t>
-      </w:r>
-      <w:proofErr w:type="spellEnd"/>
-      <w:r>
-        <w:t xml:space="preserve"> if need 10 </w:t>
-      </w:r>
-      <w:proofErr w:type="spellStart"/>
-      <w:r>
-        <w:t>potion_log</w:t>
-      </w:r>
-      <w:proofErr w:type="spellEnd"/>
-      <w:r>
-        <w:t xml:space="preserve">, then, due to code preventing multiple of same item to be picked up, will need to use something like potion_log1, potion_log2 etc for </w:t>
-      </w:r>
-      <w:proofErr w:type="spellStart"/>
-      <w:r>
-        <w:t>itemSlug</w:t>
-      </w:r>
-      <w:proofErr w:type="spellEnd"/>
-      <w:r>
-        <w:t>.</w:t>
+        <w:t>Use slightly different object slug for items that require multiple to be found. E.g if need 10 potion_log, then, due to code preventing multiple of same item to be picked up, will need to use something like potion_log1, potion_log2 etc for itemSlug.</w:t>
       </w:r>
       <w:r>
         <w:t xml:space="preserve"> Probably a better method than this, but it is a solution.</w:t>
@@ -1291,11 +1195,9 @@
           <w:numId w:val="10"/>
         </w:numPr>
       </w:pPr>
-      <w:proofErr w:type="spellStart"/>
       <w:r>
         <w:t>Brackeys</w:t>
       </w:r>
-      <w:proofErr w:type="spellEnd"/>
     </w:p>
     <w:p>
       <w:pPr>
@@ -1305,11 +1207,9 @@
           <w:numId w:val="10"/>
         </w:numPr>
       </w:pPr>
-      <w:proofErr w:type="spellStart"/>
       <w:r>
         <w:t>GameGrind</w:t>
       </w:r>
-      <w:proofErr w:type="spellEnd"/>
     </w:p>
     <w:p>
       <w:pPr>
@@ -1332,11 +1232,9 @@
           <w:numId w:val="11"/>
         </w:numPr>
       </w:pPr>
-      <w:proofErr w:type="spellStart"/>
       <w:r>
         <w:t>GameGrind</w:t>
       </w:r>
-      <w:proofErr w:type="spellEnd"/>
     </w:p>
     <w:p>
       <w:pPr>
@@ -1347,13 +1245,8 @@
         </w:numPr>
       </w:pPr>
       <w:r>
-        <w:t xml:space="preserve">Jason </w:t>
-      </w:r>
-      <w:proofErr w:type="spellStart"/>
-      <w:r>
-        <w:t>Weimann</w:t>
-      </w:r>
-      <w:proofErr w:type="spellEnd"/>
+        <w:t>Jason Weimann</w:t>
+      </w:r>
     </w:p>
     <w:p>
       <w:pPr>
@@ -1363,11 +1256,9 @@
           <w:numId w:val="11"/>
         </w:numPr>
       </w:pPr>
-      <w:proofErr w:type="spellStart"/>
       <w:r>
         <w:t>BMo</w:t>
       </w:r>
-      <w:proofErr w:type="spellEnd"/>
     </w:p>
     <w:p>
       <w:pPr>
@@ -1391,6 +1282,27 @@
       </w:pPr>
       <w:r>
         <w:t>Benefits of using JSON for items list</w:t>
+      </w:r>
+    </w:p>
+    <w:p>
+      <w:pPr>
+        <w:pStyle w:val="ListParagraph"/>
+        <w:numPr>
+          <w:ilvl w:val="0"/>
+          <w:numId w:val="8"/>
+        </w:numPr>
+      </w:pPr>
+      <w:r>
+        <w:t>Researched AC for</w:t>
+      </w:r>
+      <w:r>
+        <w:t xml:space="preserve"> best</w:t>
+      </w:r>
+      <w:r>
+        <w:t xml:space="preserve"> </w:t>
+      </w:r>
+      <w:r>
+        <w:t>UI appearance</w:t>
       </w:r>
     </w:p>
     <w:p/>

</xml_diff>